<commit_message>
New design of experiments function
This branch is in dissarray and not fully working yet, but I am pushing it so that it is in the github and so I can work on it more later.
</commit_message>
<xml_diff>
--- a/Examples/Example13/0-Langmuir Competitive Adsorption Model Applied to Real Example.docx
+++ b/Examples/Example13/0-Langmuir Competitive Adsorption Model Applied to Real Example.docx
@@ -18,15 +18,7 @@
         <w:t>st</w:t>
       </w:r>
       <w:r>
-        <w:t xml:space="preserve"> </w:t>
-      </w:r>
-      <w:proofErr w:type="spellStart"/>
-      <w:r>
-        <w:t>CheKiPEUQ</w:t>
-      </w:r>
-      <w:proofErr w:type="spellEnd"/>
-      <w:r>
-        <w:t xml:space="preserve"> paper, the CO adsorption on Fe3O4 was shown to have several adsorption states.</w:t>
+        <w:t xml:space="preserve"> CheKiPEUQ paper, the CO adsorption on Fe3O4 was shown to have several adsorption states.</w:t>
       </w:r>
     </w:p>
     <w:p>
@@ -52,7 +44,7 @@
       </w:r>
     </w:p>
     <w:p>
-      <w:hyperlink r:id="rId5" w:history="1">
+      <w:hyperlink r:id="rId5" w:anchor="anie201711890-fig-0001" w:history="1">
         <w:r>
           <w:rPr>
             <w:rStyle w:val="Hyperlink"/>
@@ -97,7 +89,6 @@
         </w:rPr>
         <w:t></w:t>
       </w:r>
-      <w:proofErr w:type="spellStart"/>
       <w:r>
         <w:rPr>
           <w:sz w:val="16"/>
@@ -113,7 +104,6 @@
         </w:rPr>
         <w:t>ads</w:t>
       </w:r>
-      <w:proofErr w:type="spellEnd"/>
       <w:r>
         <w:t>°</w:t>
       </w:r>
@@ -152,20 +142,16 @@
         </w:r>
       </w:hyperlink>
       <w:r>
-        <w:t xml:space="preserve"> </w:t>
-      </w:r>
-      <w:r>
-        <w:t xml:space="preserve">, we perform a BPE for the </w:t>
-      </w:r>
-      <w:r>
-        <w:rPr>
-          <w:rFonts w:ascii="Symbol" w:hAnsi="Symbol"/>
-          <w:sz w:val="16"/>
-          <w:szCs w:val="16"/>
-        </w:rPr>
-        <w:t></w:t>
-      </w:r>
-      <w:proofErr w:type="spellStart"/>
+        <w:t xml:space="preserve"> , we perform a BPE for the </w:t>
+      </w:r>
+      <w:r>
+        <w:rPr>
+          <w:rFonts w:ascii="Symbol" w:hAnsi="Symbol"/>
+          <w:sz w:val="16"/>
+          <w:szCs w:val="16"/>
+        </w:rPr>
+        <w:t></w:t>
+      </w:r>
       <w:r>
         <w:rPr>
           <w:sz w:val="16"/>
@@ -181,36 +167,17 @@
         </w:rPr>
         <w:t>ads</w:t>
       </w:r>
-      <w:proofErr w:type="spellEnd"/>
-      <w:r>
-        <w:t xml:space="preserve">° adsorption </w:t>
-      </w:r>
-      <w:r>
-        <w:t xml:space="preserve"> of that state. We note that the </w:t>
-      </w:r>
-      <w:proofErr w:type="spellStart"/>
-      <w:r>
-        <w:t>Tp</w:t>
-      </w:r>
-      <w:proofErr w:type="spellEnd"/>
-      <w:r>
-        <w:t xml:space="preserve"> for desorption can be described by 3</w:t>
-      </w:r>
-      <w:r>
-        <w:t>20 +/- 30</w:t>
-      </w:r>
-      <w:r>
-        <w:t xml:space="preserve">.  We take an initial estimate of the strongly bound state </w:t>
-      </w:r>
-      <w:r>
-        <w:rPr>
-          <w:rFonts w:ascii="Symbol" w:hAnsi="Symbol"/>
-          <w:sz w:val="16"/>
-          <w:szCs w:val="16"/>
-        </w:rPr>
-        <w:t></w:t>
-      </w:r>
-      <w:proofErr w:type="spellStart"/>
+      <w:r>
+        <w:t xml:space="preserve">° adsorption  of that state. We note that the Tp for desorption can be described by 320 +/- 30.  We take an initial estimate of the strongly bound state </w:t>
+      </w:r>
+      <w:r>
+        <w:rPr>
+          <w:rFonts w:ascii="Symbol" w:hAnsi="Symbol"/>
+          <w:sz w:val="16"/>
+          <w:szCs w:val="16"/>
+        </w:rPr>
+        <w:t></w:t>
+      </w:r>
       <w:r>
         <w:rPr>
           <w:sz w:val="16"/>
@@ -226,12 +193,8 @@
         </w:rPr>
         <w:t>ads</w:t>
       </w:r>
-      <w:proofErr w:type="spellEnd"/>
-      <w:r>
-        <w:t xml:space="preserve">° </w:t>
-      </w:r>
-      <w:r>
-        <w:t xml:space="preserve">as </w:t>
+      <w:r>
+        <w:t xml:space="preserve">° as </w:t>
       </w:r>
       <w:r>
         <w:t>80</w:t>
@@ -243,31 +206,7 @@
         <w:t>runfile_Example14_StateH2O_mcmc.py</w:t>
       </w:r>
       <w:r>
-        <w:t xml:space="preserve"> then yields </w:t>
-      </w:r>
-      <w:r>
-        <w:t>82</w:t>
-      </w:r>
-      <w:r>
-        <w:t>.</w:t>
-      </w:r>
-      <w:r>
-        <w:t>8</w:t>
-      </w:r>
-      <w:r>
-        <w:t xml:space="preserve"> +/</w:t>
-      </w:r>
-      <w:r>
-        <w:t>- 12</w:t>
-      </w:r>
-      <w:r>
-        <w:t>.</w:t>
-      </w:r>
-      <w:r>
-        <w:t>1</w:t>
-      </w:r>
-      <w:r>
-        <w:t xml:space="preserve"> kJ/mol for the posterior. Again, we take that posterior as our “new best guess” and use it as our prior to feed into the equilibrium example.</w:t>
+        <w:t xml:space="preserve"> then yields 82.8 +/- 12.1 kJ/mol for the posterior. Again, we take that posterior as our “new best guess” and use it as our prior to feed into the equilibrium example.</w:t>
       </w:r>
     </w:p>
     <w:p>
@@ -282,7 +221,6 @@
         </w:rPr>
         <w:t></w:t>
       </w:r>
-      <w:proofErr w:type="spellStart"/>
       <w:r>
         <w:rPr>
           <w:sz w:val="16"/>
@@ -298,7 +236,6 @@
         </w:rPr>
         <w:t>ads</w:t>
       </w:r>
-      <w:proofErr w:type="spellEnd"/>
       <w:r>
         <w:t>°</w:t>
       </w:r>
@@ -332,7 +269,6 @@
         </w:rPr>
         <w:t></w:t>
       </w:r>
-      <w:proofErr w:type="spellStart"/>
       <w:r>
         <w:rPr>
           <w:sz w:val="16"/>
@@ -348,118 +284,72 @@
         </w:rPr>
         <w:t>ads</w:t>
       </w:r>
-      <w:proofErr w:type="spellEnd"/>
+      <w:r>
+        <w:t xml:space="preserve">° and </w:t>
+      </w:r>
+      <w:r>
+        <w:rPr>
+          <w:rFonts w:ascii="Symbol" w:hAnsi="Symbol"/>
+          <w:sz w:val="16"/>
+          <w:szCs w:val="16"/>
+        </w:rPr>
+        <w:t></w:t>
+      </w:r>
+      <w:r>
+        <w:rPr>
+          <w:sz w:val="16"/>
+          <w:szCs w:val="16"/>
+        </w:rPr>
+        <w:t>H</w:t>
+      </w:r>
+      <w:r>
+        <w:rPr>
+          <w:sz w:val="16"/>
+          <w:szCs w:val="16"/>
+          <w:vertAlign w:val="subscript"/>
+        </w:rPr>
+        <w:t>ads</w:t>
+      </w:r>
+      <w:r>
+        <w:t xml:space="preserve">° (and individual standard entropies and enthalpies) are independent of temperature.  From the NIST webbook, </w:t>
+      </w:r>
+      <w:r>
+        <w:rPr>
+          <w:sz w:val="16"/>
+          <w:szCs w:val="16"/>
+        </w:rPr>
+        <w:t>S</w:t>
+      </w:r>
       <w:r>
         <w:t>°</w:t>
       </w:r>
       <w:r>
-        <w:t xml:space="preserve"> and </w:t>
-      </w:r>
-      <w:r>
-        <w:rPr>
-          <w:rFonts w:ascii="Symbol" w:hAnsi="Symbol"/>
-          <w:sz w:val="16"/>
-          <w:szCs w:val="16"/>
-        </w:rPr>
-        <w:t></w:t>
-      </w:r>
-      <w:proofErr w:type="spellStart"/>
-      <w:r>
-        <w:rPr>
-          <w:sz w:val="16"/>
-          <w:szCs w:val="16"/>
-        </w:rPr>
-        <w:t>H</w:t>
-      </w:r>
-      <w:r>
-        <w:rPr>
-          <w:sz w:val="16"/>
-          <w:szCs w:val="16"/>
-          <w:vertAlign w:val="subscript"/>
-        </w:rPr>
-        <w:t>ads</w:t>
-      </w:r>
-      <w:proofErr w:type="spellEnd"/>
+        <w:rPr>
+          <w:vertAlign w:val="subscript"/>
+        </w:rPr>
+        <w:t>gas, H2O</w:t>
+      </w:r>
+      <w:r>
+        <w:t xml:space="preserve"> = 188.84 J/(mol*K) and </w:t>
+      </w:r>
+      <w:r>
+        <w:rPr>
+          <w:sz w:val="16"/>
+          <w:szCs w:val="16"/>
+        </w:rPr>
+        <w:t>S</w:t>
+      </w:r>
       <w:r>
         <w:t>°</w:t>
       </w:r>
       <w:r>
-        <w:t xml:space="preserve"> (and individual standard entropies and enthalpies) are independent of temperature.  From the NIST webbook, </w:t>
-      </w:r>
-      <w:proofErr w:type="spellStart"/>
-      <w:r>
-        <w:rPr>
-          <w:sz w:val="16"/>
-          <w:szCs w:val="16"/>
-        </w:rPr>
-        <w:t>S</w:t>
-      </w:r>
-      <w:r>
-        <w:t>°</w:t>
-      </w:r>
-      <w:r>
-        <w:rPr>
-          <w:vertAlign w:val="subscript"/>
-        </w:rPr>
-        <w:t>gas</w:t>
-      </w:r>
-      <w:proofErr w:type="spellEnd"/>
-      <w:r>
-        <w:rPr>
-          <w:vertAlign w:val="subscript"/>
-        </w:rPr>
-        <w:t>, H2O</w:t>
-      </w:r>
-      <w:r>
-        <w:t xml:space="preserve"> = 188.84 J/(mol*K) and </w:t>
-      </w:r>
-      <w:proofErr w:type="spellStart"/>
-      <w:r>
-        <w:rPr>
-          <w:sz w:val="16"/>
-          <w:szCs w:val="16"/>
-        </w:rPr>
-        <w:t>S</w:t>
-      </w:r>
-      <w:r>
-        <w:t>°</w:t>
-      </w:r>
-      <w:r>
-        <w:rPr>
-          <w:vertAlign w:val="subscript"/>
-        </w:rPr>
-        <w:t>gas</w:t>
-      </w:r>
-      <w:proofErr w:type="spellEnd"/>
-      <w:r>
-        <w:rPr>
-          <w:vertAlign w:val="subscript"/>
-        </w:rPr>
-        <w:t xml:space="preserve">, </w:t>
-      </w:r>
-      <w:r>
-        <w:rPr>
-          <w:vertAlign w:val="subscript"/>
-        </w:rPr>
-        <w:t>C</w:t>
-      </w:r>
-      <w:r>
-        <w:rPr>
-          <w:vertAlign w:val="subscript"/>
-        </w:rPr>
-        <w:t>O</w:t>
-      </w:r>
-      <w:r>
-        <w:rPr>
-          <w:vertAlign w:val="subscript"/>
-        </w:rPr>
-        <w:t xml:space="preserve"> </w:t>
-      </w:r>
-      <w:r>
-        <w:t xml:space="preserve">=197.66 </w:t>
-      </w:r>
-      <w:r>
-        <w:t>J/(mol*K)</w:t>
+        <w:rPr>
+          <w:vertAlign w:val="subscript"/>
+        </w:rPr>
+        <w:t xml:space="preserve">gas, CO </w:t>
+      </w:r>
+      <w:r>
+        <w:t>=197.66 J/(mol*K)</w:t>
       </w:r>
       <w:r>
         <w:t>. W</w:t>
@@ -487,36 +377,169 @@
         <w:t>We are only interested in the “Full Sackur Tetrode Equation for 3D” from cell A60.  For CO, the value is 150.42</w:t>
       </w:r>
       <w:r>
+        <w:t xml:space="preserve"> J/(mol*K)</w:t>
+      </w:r>
+      <w:r>
+        <w:t xml:space="preserve">, and for H2O it is </w:t>
+      </w:r>
+      <w:r>
+        <w:t xml:space="preserve">144.91 J/(mol*K).  We will take these values for </w:t>
+      </w:r>
+      <w:r>
+        <w:rPr>
+          <w:rFonts w:ascii="Symbol" w:hAnsi="Symbol"/>
+          <w:sz w:val="16"/>
+          <w:szCs w:val="16"/>
+        </w:rPr>
+        <w:t></w:t>
+      </w:r>
+      <w:r>
+        <w:rPr>
+          <w:sz w:val="16"/>
+          <w:szCs w:val="16"/>
+        </w:rPr>
+        <w:t>S</w:t>
+      </w:r>
+      <w:r>
+        <w:rPr>
+          <w:sz w:val="16"/>
+          <w:szCs w:val="16"/>
+          <w:vertAlign w:val="subscript"/>
+        </w:rPr>
+        <w:t>ads</w:t>
+      </w:r>
+      <w:r>
+        <w:t>° adsorption</w:t>
+      </w:r>
+      <w:r>
+        <w:t xml:space="preserve"> and </w:t>
+      </w:r>
+      <w:r>
+        <w:rPr>
+          <w:rFonts w:cstheme="minorHAnsi"/>
+        </w:rPr>
+        <w:t xml:space="preserve">We will assume a standard uncertainty of 20 J/mol for the </w:t>
+      </w:r>
+      <w:r>
+        <w:rPr>
+          <w:rFonts w:ascii="Symbol" w:hAnsi="Symbol"/>
+          <w:sz w:val="16"/>
+          <w:szCs w:val="16"/>
+        </w:rPr>
+        <w:t></w:t>
+      </w:r>
+      <w:r>
+        <w:rPr>
+          <w:sz w:val="16"/>
+          <w:szCs w:val="16"/>
+        </w:rPr>
+        <w:t>S</w:t>
+      </w:r>
+      <w:r>
+        <w:rPr>
+          <w:sz w:val="16"/>
+          <w:szCs w:val="16"/>
+          <w:vertAlign w:val="subscript"/>
+        </w:rPr>
+        <w:t>ads</w:t>
+      </w:r>
+      <w:r>
+        <w:t xml:space="preserve">° </w:t>
+      </w:r>
+      <w:r>
+        <w:rPr>
+          <w:rFonts w:cstheme="minorHAnsi"/>
+        </w:rPr>
+        <w:t>adsorption of each of these molecules.</w:t>
+      </w:r>
+    </w:p>
+    <w:p>
+      <w:pPr>
+        <w:rPr>
+          <w:rFonts w:cstheme="minorHAnsi"/>
+          <w:highlight w:val="yellow"/>
+        </w:rPr>
+      </w:pPr>
+      <w:r>
+        <w:rPr>
+          <w:rFonts w:ascii="Symbol" w:hAnsi="Symbol"/>
+          <w:sz w:val="16"/>
+          <w:szCs w:val="16"/>
+          <w:highlight w:val="yellow"/>
+        </w:rPr>
+        <w:t></w:t>
+      </w:r>
+      <w:r>
+        <w:rPr>
+          <w:sz w:val="16"/>
+          <w:szCs w:val="16"/>
+          <w:highlight w:val="yellow"/>
+        </w:rPr>
+        <w:t>S</w:t>
+      </w:r>
+      <w:r>
+        <w:rPr>
+          <w:sz w:val="16"/>
+          <w:szCs w:val="16"/>
+          <w:highlight w:val="yellow"/>
+          <w:vertAlign w:val="subscript"/>
+        </w:rPr>
+        <w:t>ads</w:t>
+      </w:r>
+      <w:r>
+        <w:rPr>
+          <w:highlight w:val="yellow"/>
+        </w:rPr>
+        <w:t>°</w:t>
+      </w:r>
+      <w:r>
+        <w:rPr>
+          <w:highlight w:val="yellow"/>
+          <w:vertAlign w:val="subscript"/>
+        </w:rPr>
+        <w:t>,H2O</w:t>
+      </w:r>
+      <w:r>
+        <w:rPr>
+          <w:highlight w:val="yellow"/>
+        </w:rPr>
         <w:t xml:space="preserve"> </w:t>
       </w:r>
       <w:r>
-        <w:t>J/(mol*K)</w:t>
-      </w:r>
-      <w:r>
-        <w:t xml:space="preserve">, and for H2O it is </w:t>
-      </w:r>
-      <w:r>
-        <w:t xml:space="preserve">144.91 </w:t>
-      </w:r>
-      <w:r>
-        <w:t>J/(mol*K)</w:t>
-      </w:r>
-      <w:r>
-        <w:t xml:space="preserve">.  We will take these values for </w:t>
-      </w:r>
-      <w:r>
-        <w:rPr>
-          <w:rFonts w:ascii="Symbol" w:hAnsi="Symbol"/>
-          <w:sz w:val="16"/>
-          <w:szCs w:val="16"/>
-        </w:rPr>
-        <w:t></w:t>
-      </w:r>
-      <w:proofErr w:type="spellStart"/>
-      <w:r>
-        <w:rPr>
-          <w:sz w:val="16"/>
-          <w:szCs w:val="16"/>
+        <w:rPr>
+          <w:rFonts w:cstheme="minorHAnsi"/>
+          <w:highlight w:val="yellow"/>
+        </w:rPr>
+        <w:t>≈ -144.9</w:t>
+      </w:r>
+      <w:r>
+        <w:rPr>
+          <w:rFonts w:cstheme="minorHAnsi"/>
+          <w:highlight w:val="yellow"/>
+        </w:rPr>
+        <w:t>1 +/- 20</w:t>
+      </w:r>
+    </w:p>
+    <w:p>
+      <w:pPr>
+        <w:rPr>
+          <w:rFonts w:cstheme="minorHAnsi"/>
+        </w:rPr>
+      </w:pPr>
+      <w:r>
+        <w:rPr>
+          <w:rFonts w:ascii="Symbol" w:hAnsi="Symbol"/>
+          <w:sz w:val="16"/>
+          <w:szCs w:val="16"/>
+          <w:highlight w:val="yellow"/>
+        </w:rPr>
+        <w:t></w:t>
+      </w:r>
+      <w:r>
+        <w:rPr>
+          <w:sz w:val="16"/>
+          <w:szCs w:val="16"/>
+          <w:highlight w:val="yellow"/>
         </w:rPr>
         <w:t>S</w:t>
       </w:r>
@@ -524,27 +547,258 @@
         <w:rPr>
           <w:sz w:val="16"/>
           <w:szCs w:val="16"/>
+          <w:highlight w:val="yellow"/>
           <w:vertAlign w:val="subscript"/>
         </w:rPr>
         <w:t>ads</w:t>
       </w:r>
-      <w:proofErr w:type="spellEnd"/>
-      <w:r>
+      <w:r>
+        <w:rPr>
+          <w:highlight w:val="yellow"/>
+        </w:rPr>
         <w:t>°</w:t>
       </w:r>
       <w:r>
-        <w:t xml:space="preserve"> adsorption:</w:t>
+        <w:rPr>
+          <w:highlight w:val="yellow"/>
+          <w:vertAlign w:val="subscript"/>
+        </w:rPr>
+        <w:t>,CO</w:t>
+      </w:r>
+      <w:r>
+        <w:rPr>
+          <w:highlight w:val="yellow"/>
+        </w:rPr>
+        <w:t xml:space="preserve"> </w:t>
+      </w:r>
+      <w:r>
+        <w:rPr>
+          <w:rFonts w:cstheme="minorHAnsi"/>
+          <w:highlight w:val="yellow"/>
+        </w:rPr>
+        <w:t>≈ -150.4</w:t>
+      </w:r>
+      <w:r>
+        <w:rPr>
+          <w:rFonts w:cstheme="minorHAnsi"/>
+          <w:highlight w:val="yellow"/>
+        </w:rPr>
+        <w:t>2 +/- 20</w:t>
       </w:r>
     </w:p>
     <w:p>
       <w:pPr>
         <w:rPr>
           <w:rFonts w:cstheme="minorHAnsi"/>
-          <w:highlight w:val="yellow"/>
         </w:rPr>
       </w:pPr>
       <w:r>
         <w:rPr>
+          <w:rFonts w:cstheme="minorHAnsi"/>
+        </w:rPr>
+        <w:t>And from above,</w:t>
+      </w:r>
+    </w:p>
+    <w:p>
+      <w:pPr>
+        <w:rPr>
+          <w:highlight w:val="yellow"/>
+          <w:lang w:val="de-DE"/>
+        </w:rPr>
+      </w:pPr>
+      <w:r>
+        <w:rPr>
+          <w:rFonts w:ascii="Symbol" w:hAnsi="Symbol"/>
+          <w:sz w:val="16"/>
+          <w:szCs w:val="16"/>
+          <w:highlight w:val="yellow"/>
+        </w:rPr>
+        <w:t></w:t>
+      </w:r>
+      <w:r>
+        <w:rPr>
+          <w:sz w:val="16"/>
+          <w:szCs w:val="16"/>
+          <w:highlight w:val="yellow"/>
+        </w:rPr>
+        <w:t>H</w:t>
+      </w:r>
+      <w:r>
+        <w:rPr>
+          <w:sz w:val="16"/>
+          <w:szCs w:val="16"/>
+          <w:highlight w:val="yellow"/>
+          <w:vertAlign w:val="subscript"/>
+        </w:rPr>
+        <w:t>ads</w:t>
+      </w:r>
+      <w:r>
+        <w:rPr>
+          <w:highlight w:val="yellow"/>
+        </w:rPr>
+        <w:t>°</w:t>
+      </w:r>
+      <w:r>
+        <w:rPr>
+          <w:highlight w:val="yellow"/>
+          <w:vertAlign w:val="subscript"/>
+        </w:rPr>
+        <w:t>,CO</w:t>
+      </w:r>
+      <w:r>
+        <w:rPr>
+          <w:highlight w:val="yellow"/>
+        </w:rPr>
+        <w:t xml:space="preserve"> = -</w:t>
+      </w:r>
+      <w:r>
+        <w:rPr>
+          <w:highlight w:val="yellow"/>
+          <w:lang w:val="de-DE"/>
+        </w:rPr>
+        <w:t xml:space="preserve">66.3 +/- 4.8 kJ/mol. </w:t>
+      </w:r>
+    </w:p>
+    <w:p>
+      <w:pPr>
+        <w:rPr>
+          <w:rFonts w:cstheme="minorHAnsi"/>
+        </w:rPr>
+      </w:pPr>
+      <w:r>
+        <w:rPr>
+          <w:rFonts w:ascii="Symbol" w:hAnsi="Symbol"/>
+          <w:sz w:val="16"/>
+          <w:szCs w:val="16"/>
+          <w:highlight w:val="yellow"/>
+        </w:rPr>
+        <w:t></w:t>
+      </w:r>
+      <w:r>
+        <w:rPr>
+          <w:sz w:val="16"/>
+          <w:szCs w:val="16"/>
+          <w:highlight w:val="yellow"/>
+        </w:rPr>
+        <w:t>H</w:t>
+      </w:r>
+      <w:r>
+        <w:rPr>
+          <w:sz w:val="16"/>
+          <w:szCs w:val="16"/>
+          <w:highlight w:val="yellow"/>
+          <w:vertAlign w:val="subscript"/>
+        </w:rPr>
+        <w:t>ads</w:t>
+      </w:r>
+      <w:r>
+        <w:rPr>
+          <w:highlight w:val="yellow"/>
+        </w:rPr>
+        <w:t>°</w:t>
+      </w:r>
+      <w:r>
+        <w:rPr>
+          <w:highlight w:val="yellow"/>
+          <w:vertAlign w:val="subscript"/>
+        </w:rPr>
+        <w:t>,H2O</w:t>
+      </w:r>
+      <w:r>
+        <w:rPr>
+          <w:highlight w:val="yellow"/>
+        </w:rPr>
+        <w:t xml:space="preserve"> = -</w:t>
+      </w:r>
+      <w:r>
+        <w:rPr>
+          <w:highlight w:val="yellow"/>
+          <w:lang w:val="de-DE"/>
+        </w:rPr>
+        <w:t>82.8 +/- 12.1 kJ/mol.</w:t>
+      </w:r>
+      <w:r>
+        <w:rPr>
+          <w:lang w:val="de-DE"/>
+        </w:rPr>
+        <w:t xml:space="preserve"> </w:t>
+      </w:r>
+    </w:p>
+    <w:p>
+      <w:pPr>
+        <w:rPr>
+          <w:vertAlign w:val="superscript"/>
+        </w:rPr>
+      </w:pPr>
+      <w:r>
+        <w:t xml:space="preserve">Then, </w:t>
+      </w:r>
+      <w:r>
+        <w:rPr>
+          <w:rFonts w:ascii="Symbol" w:hAnsi="Symbol"/>
+          <w:sz w:val="16"/>
+          <w:szCs w:val="16"/>
+          <w:highlight w:val="yellow"/>
+        </w:rPr>
+        <w:t></w:t>
+      </w:r>
+      <w:r>
+        <w:rPr>
+          <w:sz w:val="16"/>
+          <w:szCs w:val="16"/>
+          <w:highlight w:val="yellow"/>
+        </w:rPr>
+        <w:t>G</w:t>
+      </w:r>
+      <w:r>
+        <w:rPr>
+          <w:sz w:val="16"/>
+          <w:szCs w:val="16"/>
+          <w:highlight w:val="yellow"/>
+          <w:vertAlign w:val="subscript"/>
+        </w:rPr>
+        <w:t>ads</w:t>
+      </w:r>
+      <w:r>
+        <w:rPr>
+          <w:highlight w:val="yellow"/>
+        </w:rPr>
+        <w:t xml:space="preserve">°= </w:t>
+      </w:r>
+      <w:r>
+        <w:rPr>
+          <w:rFonts w:ascii="Symbol" w:hAnsi="Symbol"/>
+          <w:sz w:val="16"/>
+          <w:szCs w:val="16"/>
+          <w:highlight w:val="yellow"/>
+        </w:rPr>
+        <w:t></w:t>
+      </w:r>
+      <w:r>
+        <w:rPr>
+          <w:sz w:val="16"/>
+          <w:szCs w:val="16"/>
+          <w:highlight w:val="yellow"/>
+        </w:rPr>
+        <w:t>H</w:t>
+      </w:r>
+      <w:r>
+        <w:rPr>
+          <w:sz w:val="16"/>
+          <w:szCs w:val="16"/>
+          <w:highlight w:val="yellow"/>
+          <w:vertAlign w:val="subscript"/>
+        </w:rPr>
+        <w:t>ads</w:t>
+      </w:r>
+      <w:r>
+        <w:rPr>
+          <w:highlight w:val="yellow"/>
+        </w:rPr>
+        <w:t>°-T</w:t>
+      </w:r>
+      <w:r>
+        <w:rPr>
           <w:rFonts w:ascii="Symbol" w:hAnsi="Symbol"/>
           <w:sz w:val="16"/>
           <w:szCs w:val="16"/>
@@ -576,11 +830,328 @@
         <w:t>°</w:t>
       </w:r>
       <w:r>
-        <w:rPr>
-          <w:highlight w:val="yellow"/>
-          <w:vertAlign w:val="subscript"/>
-        </w:rPr>
-        <w:t>,H2O</w:t>
+        <w:t xml:space="preserve">. Note that for any given temperature, the standard uncertainty in the prior distribution for </w:t>
+      </w:r>
+      <w:r>
+        <w:rPr>
+          <w:highlight w:val="yellow"/>
+        </w:rPr>
+        <w:t>u</w:t>
+      </w:r>
+      <w:r>
+        <w:rPr>
+          <w:rFonts w:ascii="Symbol" w:hAnsi="Symbol"/>
+          <w:sz w:val="16"/>
+          <w:szCs w:val="16"/>
+          <w:highlight w:val="yellow"/>
+        </w:rPr>
+        <w:t></w:t>
+      </w:r>
+      <w:r>
+        <w:rPr>
+          <w:sz w:val="16"/>
+          <w:szCs w:val="16"/>
+          <w:highlight w:val="yellow"/>
+        </w:rPr>
+        <w:t>G</w:t>
+      </w:r>
+      <w:r>
+        <w:rPr>
+          <w:sz w:val="16"/>
+          <w:szCs w:val="16"/>
+          <w:highlight w:val="yellow"/>
+          <w:vertAlign w:val="subscript"/>
+        </w:rPr>
+        <w:t>ads</w:t>
+      </w:r>
+      <w:r>
+        <w:rPr>
+          <w:highlight w:val="yellow"/>
+        </w:rPr>
+        <w:t>°</w:t>
+      </w:r>
+      <w:r>
+        <w:t xml:space="preserve"> can then be calculated from that of the other two terms, reducing to a single prior: </w:t>
+      </w:r>
+      <w:r>
+        <w:rPr>
+          <w:highlight w:val="yellow"/>
+        </w:rPr>
+        <w:t>u</w:t>
+      </w:r>
+      <w:r>
+        <w:rPr>
+          <w:rFonts w:ascii="Symbol" w:hAnsi="Symbol"/>
+          <w:sz w:val="16"/>
+          <w:szCs w:val="16"/>
+          <w:highlight w:val="yellow"/>
+        </w:rPr>
+        <w:t></w:t>
+      </w:r>
+      <w:r>
+        <w:rPr>
+          <w:sz w:val="16"/>
+          <w:szCs w:val="16"/>
+          <w:highlight w:val="yellow"/>
+        </w:rPr>
+        <w:t>G</w:t>
+      </w:r>
+      <w:r>
+        <w:rPr>
+          <w:sz w:val="16"/>
+          <w:szCs w:val="16"/>
+          <w:highlight w:val="yellow"/>
+          <w:vertAlign w:val="subscript"/>
+        </w:rPr>
+        <w:t>ads</w:t>
+      </w:r>
+      <w:r>
+        <w:rPr>
+          <w:highlight w:val="yellow"/>
+        </w:rPr>
+        <w:t>°=( (u</w:t>
+      </w:r>
+      <w:r>
+        <w:rPr>
+          <w:rFonts w:ascii="Symbol" w:hAnsi="Symbol"/>
+          <w:sz w:val="16"/>
+          <w:szCs w:val="16"/>
+          <w:highlight w:val="yellow"/>
+        </w:rPr>
+        <w:t></w:t>
+      </w:r>
+      <w:r>
+        <w:rPr>
+          <w:sz w:val="16"/>
+          <w:szCs w:val="16"/>
+          <w:highlight w:val="yellow"/>
+        </w:rPr>
+        <w:t>H</w:t>
+      </w:r>
+      <w:r>
+        <w:rPr>
+          <w:sz w:val="16"/>
+          <w:szCs w:val="16"/>
+          <w:highlight w:val="yellow"/>
+          <w:vertAlign w:val="subscript"/>
+        </w:rPr>
+        <w:t>ads</w:t>
+      </w:r>
+      <w:r>
+        <w:rPr>
+          <w:highlight w:val="yellow"/>
+        </w:rPr>
+        <w:t>°)</w:t>
+      </w:r>
+      <w:r>
+        <w:rPr>
+          <w:highlight w:val="yellow"/>
+          <w:vertAlign w:val="superscript"/>
+        </w:rPr>
+        <w:t>2</w:t>
+      </w:r>
+      <w:r>
+        <w:rPr>
+          <w:highlight w:val="yellow"/>
+        </w:rPr>
+        <w:t xml:space="preserve"> +(T*u</w:t>
+      </w:r>
+      <w:r>
+        <w:rPr>
+          <w:rFonts w:ascii="Symbol" w:hAnsi="Symbol"/>
+          <w:sz w:val="16"/>
+          <w:szCs w:val="16"/>
+          <w:highlight w:val="yellow"/>
+        </w:rPr>
+        <w:t></w:t>
+      </w:r>
+      <w:r>
+        <w:rPr>
+          <w:sz w:val="16"/>
+          <w:szCs w:val="16"/>
+          <w:highlight w:val="yellow"/>
+        </w:rPr>
+        <w:t>S</w:t>
+      </w:r>
+      <w:r>
+        <w:rPr>
+          <w:sz w:val="16"/>
+          <w:szCs w:val="16"/>
+          <w:highlight w:val="yellow"/>
+          <w:vertAlign w:val="subscript"/>
+        </w:rPr>
+        <w:t>ads</w:t>
+      </w:r>
+      <w:r>
+        <w:rPr>
+          <w:highlight w:val="yellow"/>
+        </w:rPr>
+        <w:t>°)</w:t>
+      </w:r>
+      <w:r>
+        <w:rPr>
+          <w:highlight w:val="yellow"/>
+          <w:vertAlign w:val="superscript"/>
+        </w:rPr>
+        <w:t>2</w:t>
+      </w:r>
+      <w:r>
+        <w:rPr>
+          <w:highlight w:val="yellow"/>
+        </w:rPr>
+        <w:t xml:space="preserve"> ) </w:t>
+      </w:r>
+      <w:r>
+        <w:rPr>
+          <w:highlight w:val="yellow"/>
+          <w:vertAlign w:val="superscript"/>
+        </w:rPr>
+        <w:t>0.5</w:t>
+      </w:r>
+    </w:p>
+    <w:p>
+      <w:r>
+        <w:lastRenderedPageBreak/>
+        <w:t>In th</w:t>
+      </w:r>
+      <w:r>
+        <w:t>is specific case,</w:t>
+      </w:r>
+      <w:r>
+        <w:t xml:space="preserve"> by running some test simulations, we were able to assess that</w:t>
+      </w:r>
+      <w:r>
+        <w:t xml:space="preserve"> we have </w:t>
+      </w:r>
+      <w:r>
+        <w:t>conditions that can be described by a Langmuir Replacement reaction.  The extent of empty vacancy sites is nearly zero at all times, so the reaction is approximately either CO replacing water as an adsorbate or vice versa.</w:t>
+      </w:r>
+    </w:p>
+    <w:p>
+      <w:r>
+        <w:t>If we write the reaction as CO replacing water,</w:t>
+      </w:r>
+    </w:p>
+    <w:p>
+      <w:r>
+        <w:t>CO(g) + H</w:t>
+      </w:r>
+      <w:r>
+        <w:rPr>
+          <w:vertAlign w:val="subscript"/>
+        </w:rPr>
+        <w:t>2</w:t>
+      </w:r>
+      <w:r>
+        <w:t xml:space="preserve">O(ads) </w:t>
+      </w:r>
+      <w:r>
+        <w:sym w:font="Wingdings" w:char="F0E0"/>
+      </w:r>
+      <w:r>
+        <w:t xml:space="preserve"> CO(ads) + H</w:t>
+      </w:r>
+      <w:r>
+        <w:rPr>
+          <w:vertAlign w:val="subscript"/>
+        </w:rPr>
+        <w:t>2</w:t>
+      </w:r>
+      <w:r>
+        <w:t>O(g)</w:t>
+      </w:r>
+    </w:p>
+    <w:p>
+      <w:r>
+        <w:t xml:space="preserve"> then the Langmuir Replacement reaction will have thermodynamics </w:t>
+      </w:r>
+      <w:r>
+        <w:t>and an equilibrium coverage of CO as</w:t>
+      </w:r>
+      <w:r>
+        <w:t xml:space="preserve"> follows:</w:t>
+      </w:r>
+    </w:p>
+    <w:p>
+      <w:pPr>
+        <w:rPr>
+          <w:highlight w:val="yellow"/>
+          <w:vertAlign w:val="subscript"/>
+        </w:rPr>
+      </w:pPr>
+      <w:r>
+        <w:rPr>
+          <w:rFonts w:ascii="Symbol" w:hAnsi="Symbol"/>
+          <w:sz w:val="16"/>
+          <w:szCs w:val="16"/>
+          <w:highlight w:val="yellow"/>
+        </w:rPr>
+        <w:t></w:t>
+      </w:r>
+      <w:r>
+        <w:rPr>
+          <w:sz w:val="16"/>
+          <w:szCs w:val="16"/>
+          <w:highlight w:val="yellow"/>
+        </w:rPr>
+        <w:t>H</w:t>
+      </w:r>
+      <w:r>
+        <w:rPr>
+          <w:sz w:val="16"/>
+          <w:szCs w:val="16"/>
+          <w:highlight w:val="yellow"/>
+          <w:vertAlign w:val="subscript"/>
+        </w:rPr>
+        <w:t>rxn</w:t>
+      </w:r>
+      <w:r>
+        <w:rPr>
+          <w:highlight w:val="yellow"/>
+        </w:rPr>
+        <w:t>°</w:t>
+      </w:r>
+      <w:r>
+        <w:t>=</w:t>
+      </w:r>
+      <w:r>
+        <w:rPr>
+          <w:rFonts w:ascii="Symbol" w:hAnsi="Symbol"/>
+          <w:sz w:val="16"/>
+          <w:szCs w:val="16"/>
+          <w:highlight w:val="yellow"/>
+        </w:rPr>
+        <w:t></w:t>
+      </w:r>
+      <w:r>
+        <w:rPr>
+          <w:sz w:val="16"/>
+          <w:szCs w:val="16"/>
+          <w:highlight w:val="yellow"/>
+        </w:rPr>
+        <w:t>H</w:t>
+      </w:r>
+      <w:r>
+        <w:rPr>
+          <w:sz w:val="16"/>
+          <w:szCs w:val="16"/>
+          <w:highlight w:val="yellow"/>
+          <w:vertAlign w:val="subscript"/>
+        </w:rPr>
+        <w:t>ads</w:t>
+      </w:r>
+      <w:r>
+        <w:rPr>
+          <w:highlight w:val="yellow"/>
+        </w:rPr>
+        <w:t>°</w:t>
+      </w:r>
+      <w:r>
+        <w:rPr>
+          <w:highlight w:val="yellow"/>
+          <w:vertAlign w:val="subscript"/>
+        </w:rPr>
+        <w:t>,CO</w:t>
       </w:r>
       <w:r>
         <w:rPr>
@@ -590,16 +1161,76 @@
       </w:r>
       <w:r>
         <w:rPr>
-          <w:rFonts w:cstheme="minorHAnsi"/>
-          <w:highlight w:val="yellow"/>
-        </w:rPr>
-        <w:t>≈ -144.91</w:t>
+          <w:highlight w:val="yellow"/>
+        </w:rPr>
+        <w:t xml:space="preserve">- </w:t>
+      </w:r>
+      <w:r>
+        <w:rPr>
+          <w:rFonts w:ascii="Symbol" w:hAnsi="Symbol"/>
+          <w:sz w:val="16"/>
+          <w:szCs w:val="16"/>
+          <w:highlight w:val="yellow"/>
+        </w:rPr>
+        <w:t></w:t>
+      </w:r>
+      <w:r>
+        <w:rPr>
+          <w:sz w:val="16"/>
+          <w:szCs w:val="16"/>
+          <w:highlight w:val="yellow"/>
+        </w:rPr>
+        <w:t>H</w:t>
+      </w:r>
+      <w:r>
+        <w:rPr>
+          <w:sz w:val="16"/>
+          <w:szCs w:val="16"/>
+          <w:highlight w:val="yellow"/>
+          <w:vertAlign w:val="subscript"/>
+        </w:rPr>
+        <w:t>ads</w:t>
+      </w:r>
+      <w:r>
+        <w:rPr>
+          <w:highlight w:val="yellow"/>
+        </w:rPr>
+        <w:t>°</w:t>
+      </w:r>
+      <w:r>
+        <w:rPr>
+          <w:highlight w:val="yellow"/>
+          <w:vertAlign w:val="subscript"/>
+        </w:rPr>
+        <w:t>,</w:t>
+      </w:r>
+      <w:r>
+        <w:rPr>
+          <w:highlight w:val="yellow"/>
+          <w:vertAlign w:val="subscript"/>
+        </w:rPr>
+        <w:t>H</w:t>
+      </w:r>
+      <w:r>
+        <w:rPr>
+          <w:highlight w:val="yellow"/>
+          <w:vertAlign w:val="subscript"/>
+        </w:rPr>
+        <w:t>2</w:t>
+      </w:r>
+      <w:r>
+        <w:rPr>
+          <w:highlight w:val="yellow"/>
+          <w:vertAlign w:val="subscript"/>
+        </w:rPr>
+        <w:t>O</w:t>
       </w:r>
     </w:p>
     <w:p>
       <w:pPr>
         <w:rPr>
-          <w:rFonts w:cstheme="minorHAnsi"/>
+          <w:highlight w:val="yellow"/>
+          <w:lang w:val="de-DE"/>
         </w:rPr>
       </w:pPr>
       <w:r>
@@ -611,7 +1242,6 @@
         </w:rPr>
         <w:t></w:t>
       </w:r>
-      <w:proofErr w:type="spellStart"/>
       <w:r>
         <w:rPr>
           <w:sz w:val="16"/>
@@ -627,9 +1257,43 @@
           <w:highlight w:val="yellow"/>
           <w:vertAlign w:val="subscript"/>
         </w:rPr>
+        <w:t>rxn</w:t>
+      </w:r>
+      <w:r>
+        <w:rPr>
+          <w:highlight w:val="yellow"/>
+        </w:rPr>
+        <w:t>°</w:t>
+      </w:r>
+      <w:r>
+        <w:t>=</w:t>
+      </w:r>
+      <w:r>
+        <w:rPr>
+          <w:rFonts w:ascii="Symbol" w:hAnsi="Symbol"/>
+          <w:sz w:val="16"/>
+          <w:szCs w:val="16"/>
+          <w:highlight w:val="yellow"/>
+        </w:rPr>
+        <w:t></w:t>
+      </w:r>
+      <w:r>
+        <w:rPr>
+          <w:sz w:val="16"/>
+          <w:szCs w:val="16"/>
+          <w:highlight w:val="yellow"/>
+        </w:rPr>
+        <w:t>S</w:t>
+      </w:r>
+      <w:r>
+        <w:rPr>
+          <w:sz w:val="16"/>
+          <w:szCs w:val="16"/>
+          <w:highlight w:val="yellow"/>
+          <w:vertAlign w:val="subscript"/>
+        </w:rPr>
         <w:t>ads</w:t>
       </w:r>
-      <w:proofErr w:type="spellEnd"/>
       <w:r>
         <w:rPr>
           <w:highlight w:val="yellow"/>
@@ -641,6 +1305,57 @@
           <w:highlight w:val="yellow"/>
           <w:vertAlign w:val="subscript"/>
         </w:rPr>
+        <w:t>,CO</w:t>
+      </w:r>
+      <w:r>
+        <w:rPr>
+          <w:highlight w:val="yellow"/>
+        </w:rPr>
+        <w:t xml:space="preserve"> </w:t>
+      </w:r>
+      <w:r>
+        <w:rPr>
+          <w:highlight w:val="yellow"/>
+        </w:rPr>
+        <w:t xml:space="preserve">- </w:t>
+      </w:r>
+      <w:r>
+        <w:rPr>
+          <w:rFonts w:ascii="Symbol" w:hAnsi="Symbol"/>
+          <w:sz w:val="16"/>
+          <w:szCs w:val="16"/>
+          <w:highlight w:val="yellow"/>
+        </w:rPr>
+        <w:t></w:t>
+      </w:r>
+      <w:r>
+        <w:rPr>
+          <w:sz w:val="16"/>
+          <w:szCs w:val="16"/>
+          <w:highlight w:val="yellow"/>
+        </w:rPr>
+        <w:t>S</w:t>
+      </w:r>
+      <w:r>
+        <w:rPr>
+          <w:sz w:val="16"/>
+          <w:szCs w:val="16"/>
+          <w:highlight w:val="yellow"/>
+          <w:vertAlign w:val="subscript"/>
+        </w:rPr>
+        <w:t>ads</w:t>
+      </w:r>
+      <w:r>
+        <w:rPr>
+          <w:highlight w:val="yellow"/>
+        </w:rPr>
+        <w:t>°</w:t>
+      </w:r>
+      <w:r>
+        <w:rPr>
+          <w:highlight w:val="yellow"/>
+          <w:vertAlign w:val="subscript"/>
+        </w:rPr>
         <w:t>,</w:t>
       </w:r>
       <w:r>
@@ -648,74 +1363,225 @@
           <w:highlight w:val="yellow"/>
           <w:vertAlign w:val="subscript"/>
         </w:rPr>
-        <w:t>CO</w:t>
-      </w:r>
-      <w:r>
-        <w:rPr>
-          <w:highlight w:val="yellow"/>
-        </w:rPr>
-        <w:t xml:space="preserve"> </w:t>
-      </w:r>
-      <w:r>
-        <w:rPr>
-          <w:rFonts w:cstheme="minorHAnsi"/>
-          <w:highlight w:val="yellow"/>
-        </w:rPr>
-        <w:t>≈</w:t>
-      </w:r>
-      <w:r>
-        <w:rPr>
-          <w:rFonts w:cstheme="minorHAnsi"/>
-          <w:highlight w:val="yellow"/>
-        </w:rPr>
-        <w:t xml:space="preserve"> </w:t>
-      </w:r>
-      <w:r>
-        <w:rPr>
-          <w:rFonts w:cstheme="minorHAnsi"/>
-          <w:highlight w:val="yellow"/>
-        </w:rPr>
-        <w:t>-1</w:t>
-      </w:r>
-      <w:r>
-        <w:rPr>
-          <w:rFonts w:cstheme="minorHAnsi"/>
-          <w:highlight w:val="yellow"/>
-        </w:rPr>
-        <w:t>50</w:t>
-      </w:r>
-      <w:r>
-        <w:rPr>
-          <w:rFonts w:cstheme="minorHAnsi"/>
-          <w:highlight w:val="yellow"/>
-        </w:rPr>
-        <w:t>.</w:t>
-      </w:r>
-      <w:r>
-        <w:rPr>
-          <w:rFonts w:cstheme="minorHAnsi"/>
-          <w:highlight w:val="yellow"/>
-        </w:rPr>
-        <w:t>42</w:t>
+        <w:t>H</w:t>
+      </w:r>
+      <w:r>
+        <w:rPr>
+          <w:highlight w:val="yellow"/>
+          <w:vertAlign w:val="subscript"/>
+        </w:rPr>
+        <w:t>2</w:t>
+      </w:r>
+      <w:r>
+        <w:rPr>
+          <w:highlight w:val="yellow"/>
+          <w:vertAlign w:val="subscript"/>
+        </w:rPr>
+        <w:t>O</w:t>
+      </w:r>
+    </w:p>
+    <w:p>
+      <w:r>
+        <w:rPr>
+          <w:lang w:val="de-DE"/>
+        </w:rPr>
+        <w:t>Propagating the uncertainties as orthogonal we arrive at the following</w:t>
+      </w:r>
+      <w:r>
+        <w:rPr>
+          <w:lang w:val="de-DE"/>
+        </w:rPr>
+        <w:t xml:space="preserve"> expressions, indicating that the uncertainty in </w:t>
+      </w:r>
+      <w:r>
+        <w:rPr>
+          <w:rFonts w:ascii="Symbol" w:hAnsi="Symbol"/>
+          <w:sz w:val="16"/>
+          <w:szCs w:val="16"/>
+          <w:highlight w:val="yellow"/>
+        </w:rPr>
+        <w:t></w:t>
+      </w:r>
+      <w:r>
+        <w:rPr>
+          <w:sz w:val="16"/>
+          <w:szCs w:val="16"/>
+          <w:highlight w:val="yellow"/>
+        </w:rPr>
+        <w:t>G</w:t>
+      </w:r>
+      <w:r>
+        <w:rPr>
+          <w:sz w:val="16"/>
+          <w:szCs w:val="16"/>
+          <w:highlight w:val="yellow"/>
+          <w:vertAlign w:val="subscript"/>
+        </w:rPr>
+        <w:t>rxn</w:t>
+      </w:r>
+      <w:r>
+        <w:rPr>
+          <w:highlight w:val="yellow"/>
+        </w:rPr>
+        <w:t>°</w:t>
+      </w:r>
+      <w:r>
+        <w:rPr>
+          <w:lang w:val="de-DE"/>
+        </w:rPr>
+        <w:t xml:space="preserve"> is temperature dependent.</w:t>
+      </w:r>
+      <w:r>
+        <w:rPr>
+          <w:lang w:val="de-DE"/>
+        </w:rPr>
+        <w:br/>
+      </w:r>
+      <w:r>
+        <w:rPr>
+          <w:rFonts w:ascii="Symbol" w:hAnsi="Symbol"/>
+          <w:sz w:val="16"/>
+          <w:szCs w:val="16"/>
+          <w:highlight w:val="yellow"/>
+        </w:rPr>
+        <w:t></w:t>
+      </w:r>
+      <w:r>
+        <w:rPr>
+          <w:sz w:val="16"/>
+          <w:szCs w:val="16"/>
+          <w:highlight w:val="yellow"/>
+        </w:rPr>
+        <w:t>G</w:t>
+      </w:r>
+      <w:r>
+        <w:rPr>
+          <w:sz w:val="16"/>
+          <w:szCs w:val="16"/>
+          <w:highlight w:val="yellow"/>
+          <w:vertAlign w:val="subscript"/>
+        </w:rPr>
+        <w:t>rxn</w:t>
+      </w:r>
+      <w:r>
+        <w:rPr>
+          <w:highlight w:val="yellow"/>
+        </w:rPr>
+        <w:t xml:space="preserve">°= </w:t>
+      </w:r>
+      <w:r>
+        <w:rPr>
+          <w:rFonts w:ascii="Symbol" w:hAnsi="Symbol"/>
+          <w:sz w:val="16"/>
+          <w:szCs w:val="16"/>
+          <w:highlight w:val="yellow"/>
+        </w:rPr>
+        <w:t></w:t>
+      </w:r>
+      <w:r>
+        <w:rPr>
+          <w:sz w:val="16"/>
+          <w:szCs w:val="16"/>
+          <w:highlight w:val="yellow"/>
+        </w:rPr>
+        <w:t>H</w:t>
+      </w:r>
+      <w:r>
+        <w:rPr>
+          <w:sz w:val="16"/>
+          <w:szCs w:val="16"/>
+          <w:highlight w:val="yellow"/>
+          <w:vertAlign w:val="subscript"/>
+        </w:rPr>
+        <w:t>rxn</w:t>
+      </w:r>
+      <w:r>
+        <w:rPr>
+          <w:highlight w:val="yellow"/>
+        </w:rPr>
+        <w:t>°-T</w:t>
+      </w:r>
+      <w:r>
+        <w:rPr>
+          <w:rFonts w:ascii="Symbol" w:hAnsi="Symbol"/>
+          <w:sz w:val="16"/>
+          <w:szCs w:val="16"/>
+          <w:highlight w:val="yellow"/>
+        </w:rPr>
+        <w:t></w:t>
+      </w:r>
+      <w:r>
+        <w:rPr>
+          <w:sz w:val="16"/>
+          <w:szCs w:val="16"/>
+          <w:highlight w:val="yellow"/>
+        </w:rPr>
+        <w:t>S</w:t>
+      </w:r>
+      <w:r>
+        <w:rPr>
+          <w:sz w:val="16"/>
+          <w:szCs w:val="16"/>
+          <w:highlight w:val="yellow"/>
+          <w:vertAlign w:val="subscript"/>
+        </w:rPr>
+        <w:t>rxn</w:t>
+      </w:r>
+      <w:r>
+        <w:rPr>
+          <w:highlight w:val="yellow"/>
+        </w:rPr>
+        <w:t>°</w:t>
       </w:r>
     </w:p>
     <w:p>
       <w:pPr>
         <w:rPr>
-          <w:rFonts w:cstheme="minorHAnsi"/>
+          <w:highlight w:val="yellow"/>
         </w:rPr>
       </w:pPr>
       <w:r>
         <w:rPr>
-          <w:rFonts w:cstheme="minorHAnsi"/>
-        </w:rPr>
-        <w:t>And from above,</w:t>
+          <w:rFonts w:ascii="Symbol" w:hAnsi="Symbol"/>
+          <w:sz w:val="16"/>
+          <w:szCs w:val="16"/>
+          <w:highlight w:val="yellow"/>
+        </w:rPr>
+        <w:t></w:t>
+      </w:r>
+      <w:r>
+        <w:rPr>
+          <w:sz w:val="16"/>
+          <w:szCs w:val="16"/>
+          <w:highlight w:val="yellow"/>
+        </w:rPr>
+        <w:t>H</w:t>
+      </w:r>
+      <w:r>
+        <w:rPr>
+          <w:sz w:val="16"/>
+          <w:szCs w:val="16"/>
+          <w:highlight w:val="yellow"/>
+          <w:vertAlign w:val="subscript"/>
+        </w:rPr>
+        <w:t>rxn</w:t>
+      </w:r>
+      <w:r>
+        <w:rPr>
+          <w:highlight w:val="yellow"/>
+        </w:rPr>
+        <w:t>°</w:t>
+      </w:r>
+      <w:r>
+        <w:rPr>
+          <w:highlight w:val="yellow"/>
+        </w:rPr>
+        <w:t>= 16.5</w:t>
       </w:r>
     </w:p>
     <w:p>
       <w:pPr>
         <w:rPr>
-          <w:highlight w:val="yellow"/>
           <w:lang w:val="de-DE"/>
         </w:rPr>
       </w:pPr>
@@ -728,25 +1594,23 @@
         </w:rPr>
         <w:t></w:t>
       </w:r>
-      <w:proofErr w:type="spellStart"/>
-      <w:r>
-        <w:rPr>
-          <w:sz w:val="16"/>
-          <w:szCs w:val="16"/>
-          <w:highlight w:val="yellow"/>
-        </w:rPr>
-        <w:t>H</w:t>
-      </w:r>
-      <w:r>
-        <w:rPr>
-          <w:sz w:val="16"/>
-          <w:szCs w:val="16"/>
-          <w:highlight w:val="yellow"/>
-          <w:vertAlign w:val="subscript"/>
-        </w:rPr>
-        <w:t>ads</w:t>
-      </w:r>
-      <w:proofErr w:type="spellEnd"/>
+      <w:r>
+        <w:rPr>
+          <w:sz w:val="16"/>
+          <w:szCs w:val="16"/>
+          <w:highlight w:val="yellow"/>
+        </w:rPr>
+        <w:t>S</w:t>
+      </w:r>
+      <w:r>
+        <w:rPr>
+          <w:sz w:val="16"/>
+          <w:szCs w:val="16"/>
+          <w:highlight w:val="yellow"/>
+          <w:vertAlign w:val="subscript"/>
+        </w:rPr>
+        <w:t>rxn</w:t>
+      </w:r>
       <w:r>
         <w:rPr>
           <w:highlight w:val="yellow"/>
@@ -754,370 +1618,24 @@
         <w:t>°</w:t>
       </w:r>
       <w:r>
-        <w:rPr>
-          <w:highlight w:val="yellow"/>
-          <w:vertAlign w:val="subscript"/>
-        </w:rPr>
-        <w:t>,CO</w:t>
-      </w:r>
-      <w:r>
-        <w:rPr>
-          <w:highlight w:val="yellow"/>
-        </w:rPr>
-        <w:t xml:space="preserve"> = -</w:t>
-      </w:r>
-      <w:r>
-        <w:rPr>
-          <w:highlight w:val="yellow"/>
-          <w:lang w:val="de-DE"/>
-        </w:rPr>
-        <w:t xml:space="preserve">66.3 +/- 4.8 kJ/mol. </w:t>
-      </w:r>
-    </w:p>
-    <w:p>
-      <w:pPr>
-        <w:rPr>
-          <w:rFonts w:cstheme="minorHAnsi"/>
-        </w:rPr>
-      </w:pPr>
-      <w:r>
-        <w:rPr>
-          <w:rFonts w:ascii="Symbol" w:hAnsi="Symbol"/>
-          <w:sz w:val="16"/>
-          <w:szCs w:val="16"/>
-          <w:highlight w:val="yellow"/>
-        </w:rPr>
-        <w:t></w:t>
-      </w:r>
-      <w:r>
-        <w:rPr>
-          <w:sz w:val="16"/>
-          <w:szCs w:val="16"/>
-          <w:highlight w:val="yellow"/>
-        </w:rPr>
-        <w:t>H</w:t>
-      </w:r>
-      <w:r>
-        <w:rPr>
-          <w:sz w:val="16"/>
-          <w:szCs w:val="16"/>
-          <w:highlight w:val="yellow"/>
-          <w:vertAlign w:val="subscript"/>
-        </w:rPr>
-        <w:t>ads</w:t>
-      </w:r>
-      <w:r>
-        <w:rPr>
-          <w:highlight w:val="yellow"/>
-        </w:rPr>
-        <w:t>°</w:t>
-      </w:r>
-      <w:r>
-        <w:rPr>
-          <w:highlight w:val="yellow"/>
-          <w:vertAlign w:val="subscript"/>
-        </w:rPr>
-        <w:t>,</w:t>
-      </w:r>
-      <w:r>
-        <w:rPr>
-          <w:highlight w:val="yellow"/>
-          <w:vertAlign w:val="subscript"/>
-        </w:rPr>
-        <w:t>H2</w:t>
-      </w:r>
-      <w:r>
-        <w:rPr>
-          <w:highlight w:val="yellow"/>
-          <w:vertAlign w:val="subscript"/>
-        </w:rPr>
-        <w:t>O</w:t>
-      </w:r>
-      <w:r>
-        <w:rPr>
-          <w:highlight w:val="yellow"/>
-        </w:rPr>
-        <w:t xml:space="preserve"> = -</w:t>
-      </w:r>
-      <w:r>
-        <w:rPr>
-          <w:highlight w:val="yellow"/>
-          <w:lang w:val="de-DE"/>
-        </w:rPr>
-        <w:t>82</w:t>
-      </w:r>
-      <w:r>
-        <w:rPr>
-          <w:highlight w:val="yellow"/>
-          <w:lang w:val="de-DE"/>
-        </w:rPr>
-        <w:t>.</w:t>
-      </w:r>
-      <w:r>
-        <w:rPr>
-          <w:highlight w:val="yellow"/>
-          <w:lang w:val="de-DE"/>
-        </w:rPr>
-        <w:t>8</w:t>
-      </w:r>
-      <w:r>
-        <w:rPr>
-          <w:highlight w:val="yellow"/>
-          <w:lang w:val="de-DE"/>
-        </w:rPr>
-        <w:t xml:space="preserve"> +/- </w:t>
-      </w:r>
-      <w:r>
-        <w:rPr>
-          <w:highlight w:val="yellow"/>
-          <w:lang w:val="de-DE"/>
-        </w:rPr>
-        <w:t>12</w:t>
-      </w:r>
-      <w:r>
-        <w:rPr>
-          <w:highlight w:val="yellow"/>
-          <w:lang w:val="de-DE"/>
-        </w:rPr>
-        <w:t>.</w:t>
-      </w:r>
-      <w:r>
-        <w:rPr>
-          <w:highlight w:val="yellow"/>
-          <w:lang w:val="de-DE"/>
-        </w:rPr>
-        <w:t>1</w:t>
-      </w:r>
-      <w:r>
-        <w:rPr>
-          <w:highlight w:val="yellow"/>
-          <w:lang w:val="de-DE"/>
-        </w:rPr>
-        <w:t xml:space="preserve"> kJ/mol.</w:t>
-      </w:r>
-      <w:r>
-        <w:rPr>
-          <w:lang w:val="de-DE"/>
-        </w:rPr>
-        <w:t xml:space="preserve"> </w:t>
-      </w:r>
-    </w:p>
-    <w:p>
-      <w:r>
-        <w:rPr>
-          <w:rFonts w:cstheme="minorHAnsi"/>
-        </w:rPr>
-        <w:t xml:space="preserve">We will assume a standard uncertainty of 20 J/mol for the </w:t>
-      </w:r>
-      <w:r>
-        <w:rPr>
-          <w:rFonts w:ascii="Symbol" w:hAnsi="Symbol"/>
-          <w:sz w:val="16"/>
-          <w:szCs w:val="16"/>
-        </w:rPr>
-        <w:t></w:t>
-      </w:r>
-      <w:proofErr w:type="spellStart"/>
-      <w:r>
-        <w:rPr>
-          <w:sz w:val="16"/>
-          <w:szCs w:val="16"/>
-        </w:rPr>
-        <w:t>S</w:t>
-      </w:r>
-      <w:r>
-        <w:rPr>
-          <w:sz w:val="16"/>
-          <w:szCs w:val="16"/>
-          <w:vertAlign w:val="subscript"/>
-        </w:rPr>
-        <w:t>ads</w:t>
-      </w:r>
-      <w:proofErr w:type="spellEnd"/>
-      <w:r>
-        <w:t>°</w:t>
-      </w:r>
-      <w:r>
-        <w:t xml:space="preserve"> </w:t>
-      </w:r>
-      <w:r>
-        <w:rPr>
-          <w:rFonts w:cstheme="minorHAnsi"/>
-        </w:rPr>
-        <w:t>adsorption of each of these molecules.</w:t>
-      </w:r>
-    </w:p>
-    <w:p>
-      <w:r>
-        <w:t xml:space="preserve">Then, </w:t>
-      </w:r>
-      <w:r>
-        <w:rPr>
-          <w:rFonts w:ascii="Symbol" w:hAnsi="Symbol"/>
-          <w:sz w:val="16"/>
-          <w:szCs w:val="16"/>
-          <w:highlight w:val="yellow"/>
-        </w:rPr>
-        <w:t></w:t>
-      </w:r>
-      <w:r>
-        <w:rPr>
-          <w:sz w:val="16"/>
-          <w:szCs w:val="16"/>
-          <w:highlight w:val="yellow"/>
-        </w:rPr>
-        <w:t>G</w:t>
-      </w:r>
-      <w:r>
-        <w:rPr>
-          <w:sz w:val="16"/>
-          <w:szCs w:val="16"/>
-          <w:highlight w:val="yellow"/>
-          <w:vertAlign w:val="subscript"/>
-        </w:rPr>
-        <w:t>ads</w:t>
-      </w:r>
-      <w:r>
-        <w:rPr>
-          <w:highlight w:val="yellow"/>
-        </w:rPr>
-        <w:t>°</w:t>
-      </w:r>
-      <w:r>
-        <w:rPr>
-          <w:highlight w:val="yellow"/>
-        </w:rPr>
-        <w:t xml:space="preserve">= </w:t>
-      </w:r>
-      <w:r>
-        <w:rPr>
-          <w:rFonts w:ascii="Symbol" w:hAnsi="Symbol"/>
-          <w:sz w:val="16"/>
-          <w:szCs w:val="16"/>
-          <w:highlight w:val="yellow"/>
-        </w:rPr>
-        <w:t></w:t>
-      </w:r>
-      <w:proofErr w:type="spellStart"/>
-      <w:r>
-        <w:rPr>
-          <w:sz w:val="16"/>
-          <w:szCs w:val="16"/>
-          <w:highlight w:val="yellow"/>
-        </w:rPr>
-        <w:t>H</w:t>
-      </w:r>
-      <w:r>
-        <w:rPr>
-          <w:sz w:val="16"/>
-          <w:szCs w:val="16"/>
-          <w:highlight w:val="yellow"/>
-          <w:vertAlign w:val="subscript"/>
-        </w:rPr>
-        <w:t>ads</w:t>
-      </w:r>
-      <w:proofErr w:type="spellEnd"/>
-      <w:r>
-        <w:rPr>
-          <w:highlight w:val="yellow"/>
-        </w:rPr>
-        <w:t>°</w:t>
-      </w:r>
-      <w:r>
-        <w:rPr>
-          <w:highlight w:val="yellow"/>
-        </w:rPr>
-        <w:t>-</w:t>
-      </w:r>
-      <w:proofErr w:type="spellStart"/>
-      <w:r>
-        <w:rPr>
-          <w:highlight w:val="yellow"/>
-        </w:rPr>
-        <w:t>T</w:t>
-      </w:r>
-      <w:r>
-        <w:rPr>
-          <w:rFonts w:ascii="Symbol" w:hAnsi="Symbol"/>
-          <w:sz w:val="16"/>
-          <w:szCs w:val="16"/>
-          <w:highlight w:val="yellow"/>
-        </w:rPr>
-        <w:t></w:t>
-      </w:r>
-      <w:r>
-        <w:rPr>
-          <w:sz w:val="16"/>
-          <w:szCs w:val="16"/>
-          <w:highlight w:val="yellow"/>
-        </w:rPr>
-        <w:t>S</w:t>
-      </w:r>
-      <w:r>
-        <w:rPr>
-          <w:sz w:val="16"/>
-          <w:szCs w:val="16"/>
-          <w:highlight w:val="yellow"/>
-          <w:vertAlign w:val="subscript"/>
-        </w:rPr>
-        <w:t>ads</w:t>
-      </w:r>
-      <w:proofErr w:type="spellEnd"/>
-      <w:r>
-        <w:rPr>
-          <w:highlight w:val="yellow"/>
-        </w:rPr>
-        <w:t>°</w:t>
-      </w:r>
-      <w:r>
-        <w:t xml:space="preserve">. Note that for any given temperature, the standard uncertainty in the prior distribution for </w:t>
-      </w:r>
-      <w:proofErr w:type="spellStart"/>
-      <w:r>
-        <w:rPr>
-          <w:highlight w:val="yellow"/>
-        </w:rPr>
-        <w:t>u</w:t>
-      </w:r>
-      <w:r>
-        <w:rPr>
-          <w:rFonts w:ascii="Symbol" w:hAnsi="Symbol"/>
-          <w:sz w:val="16"/>
-          <w:szCs w:val="16"/>
-          <w:highlight w:val="yellow"/>
-        </w:rPr>
-        <w:t></w:t>
-      </w:r>
-      <w:r>
-        <w:rPr>
-          <w:sz w:val="16"/>
-          <w:szCs w:val="16"/>
-          <w:highlight w:val="yellow"/>
-        </w:rPr>
-        <w:t>G</w:t>
-      </w:r>
-      <w:r>
-        <w:rPr>
-          <w:sz w:val="16"/>
-          <w:szCs w:val="16"/>
-          <w:highlight w:val="yellow"/>
-          <w:vertAlign w:val="subscript"/>
-        </w:rPr>
-        <w:t>ads</w:t>
-      </w:r>
-      <w:proofErr w:type="spellEnd"/>
-      <w:r>
-        <w:rPr>
-          <w:highlight w:val="yellow"/>
-        </w:rPr>
-        <w:t>°</w:t>
-      </w:r>
-      <w:r>
-        <w:t xml:space="preserve"> can then be calculated from that of the other two terms, reducing to a single prior: </w:t>
+        <w:t>= 5.41</w:t>
       </w:r>
       <w:bookmarkStart w:id="0" w:name="_GoBack"/>
       <w:bookmarkEnd w:id="0"/>
-      <w:proofErr w:type="spellStart"/>
+    </w:p>
+    <w:p>
+      <w:pPr>
+        <w:rPr>
+          <w:lang w:val="de-DE"/>
+        </w:rPr>
+      </w:pPr>
+    </w:p>
+    <w:p>
+      <w:pPr>
+        <w:rPr>
+          <w:vertAlign w:val="superscript"/>
+        </w:rPr>
+      </w:pPr>
       <w:r>
         <w:rPr>
           <w:highlight w:val="yellow"/>
@@ -1150,58 +1668,17 @@
         </w:rPr>
         <w:t>ads</w:t>
       </w:r>
-      <w:proofErr w:type="spellEnd"/>
-      <w:r>
-        <w:rPr>
-          <w:highlight w:val="yellow"/>
-        </w:rPr>
-        <w:t>°</w:t>
-      </w:r>
-      <w:r>
-        <w:rPr>
-          <w:highlight w:val="yellow"/>
-        </w:rPr>
-        <w:t>=( (</w:t>
-      </w:r>
-      <w:proofErr w:type="spellStart"/>
-      <w:r>
-        <w:rPr>
-          <w:highlight w:val="yellow"/>
-        </w:rPr>
-        <w:t>u</w:t>
-      </w:r>
-      <w:r>
-        <w:rPr>
-          <w:rFonts w:ascii="Symbol" w:hAnsi="Symbol"/>
-          <w:sz w:val="16"/>
-          <w:szCs w:val="16"/>
-          <w:highlight w:val="yellow"/>
-        </w:rPr>
-        <w:t></w:t>
-      </w:r>
-      <w:r>
-        <w:rPr>
-          <w:sz w:val="16"/>
-          <w:szCs w:val="16"/>
-          <w:highlight w:val="yellow"/>
-        </w:rPr>
-        <w:t>H</w:t>
-      </w:r>
-      <w:r>
-        <w:rPr>
-          <w:sz w:val="16"/>
-          <w:szCs w:val="16"/>
-          <w:highlight w:val="yellow"/>
-          <w:vertAlign w:val="subscript"/>
-        </w:rPr>
-        <w:t>ads</w:t>
-      </w:r>
-      <w:proofErr w:type="spellEnd"/>
-      <w:r>
-        <w:rPr>
-          <w:highlight w:val="yellow"/>
-        </w:rPr>
-        <w:t>°</w:t>
+      <w:r>
+        <w:rPr>
+          <w:highlight w:val="yellow"/>
+        </w:rPr>
+        <w:t>°=( (</w:t>
+      </w:r>
+      <w:r>
+        <w:t>13.01729619</w:t>
+      </w:r>
+      <w:r>
+        <w:t xml:space="preserve"> / (kJ/mol/K) </w:t>
       </w:r>
       <w:r>
         <w:rPr>
@@ -1222,45 +1699,11 @@
         </w:rPr>
         <w:t xml:space="preserve"> +(T*</w:t>
       </w:r>
-      <w:proofErr w:type="spellStart"/>
-      <w:r>
-        <w:rPr>
-          <w:highlight w:val="yellow"/>
-        </w:rPr>
-        <w:t>u</w:t>
-      </w:r>
-      <w:r>
-        <w:rPr>
-          <w:rFonts w:ascii="Symbol" w:hAnsi="Symbol"/>
-          <w:sz w:val="16"/>
-          <w:szCs w:val="16"/>
-          <w:highlight w:val="yellow"/>
-        </w:rPr>
-        <w:t></w:t>
-      </w:r>
-      <w:r>
-        <w:rPr>
-          <w:sz w:val="16"/>
-          <w:szCs w:val="16"/>
-          <w:highlight w:val="yellow"/>
-        </w:rPr>
-        <w:t>S</w:t>
-      </w:r>
-      <w:r>
-        <w:rPr>
-          <w:sz w:val="16"/>
-          <w:szCs w:val="16"/>
-          <w:highlight w:val="yellow"/>
-          <w:vertAlign w:val="subscript"/>
-        </w:rPr>
-        <w:t>ads</w:t>
-      </w:r>
-      <w:proofErr w:type="spellEnd"/>
-      <w:r>
-        <w:rPr>
-          <w:highlight w:val="yellow"/>
-        </w:rPr>
-        <w:t>°</w:t>
+      <w:r>
+        <w:t>28.28427125</w:t>
+      </w:r>
+      <w:r>
+        <w:t xml:space="preserve"> / (J/mol) </w:t>
       </w:r>
       <w:r>
         <w:rPr>
@@ -1289,6 +1732,7 @@
         <w:t>0.5</w:t>
       </w:r>
     </w:p>
+    <w:p/>
     <w:sectPr>
       <w:pgSz w:w="12240" w:h="15840"/>
       <w:pgMar w:top="1440" w:right="1440" w:bottom="1440" w:left="1440" w:header="720" w:footer="720" w:gutter="0"/>
@@ -1316,7 +1760,7 @@
       </w:pPr>
     </w:pPrDefault>
   </w:docDefaults>
-  <w:latentStyles w:defLockedState="0" w:defUIPriority="99" w:defSemiHidden="0" w:defUnhideWhenUsed="0" w:defQFormat="0" w:count="377">
+  <w:latentStyles w:defLockedState="0" w:defUIPriority="99" w:defSemiHidden="0" w:defUnhideWhenUsed="0" w:defQFormat="0" w:count="376">
     <w:lsdException w:name="Normal" w:uiPriority="0" w:qFormat="1"/>
     <w:lsdException w:name="heading 1" w:uiPriority="9" w:qFormat="1"/>
     <w:lsdException w:name="heading 2" w:semiHidden="1" w:uiPriority="9" w:unhideWhenUsed="1" w:qFormat="1"/>
@@ -1693,12 +2137,11 @@
     <w:lsdException w:name="Hashtag" w:semiHidden="1" w:unhideWhenUsed="1"/>
     <w:lsdException w:name="Unresolved Mention" w:semiHidden="1" w:unhideWhenUsed="1"/>
     <w:lsdException w:name="Smart Link" w:semiHidden="1" w:unhideWhenUsed="1"/>
-    <w:lsdException w:name="Smart Link Error" w:semiHidden="1" w:unhideWhenUsed="1"/>
   </w:latentStyles>
   <w:style w:type="paragraph" w:default="1" w:styleId="Normal">
     <w:name w:val="Normal"/>
     <w:qFormat/>
-    <w:rsid w:val="005778FA"/>
+    <w:rsid w:val="00FE1D73"/>
     <w:pPr>
       <w:spacing w:line="240" w:lineRule="auto"/>
     </w:pPr>
@@ -1751,6 +2194,7 @@
   <w:style w:type="character" w:default="1" w:styleId="DefaultParagraphFont">
     <w:name w:val="Default Paragraph Font"/>
     <w:uiPriority w:val="1"/>
+    <w:semiHidden/>
     <w:unhideWhenUsed/>
   </w:style>
   <w:style w:type="table" w:default="1" w:styleId="TableNormal">

</xml_diff>